<commit_message>
se modifico matriz e adquisicion y cotizaciones
</commit_message>
<xml_diff>
--- a/9°A/Administración de proyectos/cotizaciones/4.2.2_SM-ROOT_MatrizdeAdquisición_versión 1.0.docx
+++ b/9°A/Administración de proyectos/cotizaciones/4.2.2_SM-ROOT_MatrizdeAdquisición_versión 1.0.docx
@@ -1,6 +1,6 @@
 
 <file path=word/document.xml><?xml version="1.0" encoding="utf-8"?>
-<w:document xmlns:wpc="http://schemas.microsoft.com/office/word/2010/wordprocessingCanvas" xmlns:cx="http://schemas.microsoft.com/office/drawing/2014/chartex" xmlns:cx1="http://schemas.microsoft.com/office/drawing/2015/9/8/chartex" xmlns:mc="http://schemas.openxmlformats.org/markup-compatibility/2006" xmlns:o="urn:schemas-microsoft-com:office:office" xmlns:r="http://schemas.openxmlformats.org/officeDocument/2006/relationships" xmlns:m="http://schemas.openxmlformats.org/officeDocument/2006/math" xmlns:v="urn:schemas-microsoft-com:vml" xmlns:wp14="http://schemas.microsoft.com/office/word/2010/wordprocessingDrawing" xmlns:wp="http://schemas.openxmlformats.org/drawingml/2006/wordprocessingDrawing" xmlns:w10="urn:schemas-microsoft-com:office:word" xmlns:w="http://schemas.openxmlformats.org/wordprocessingml/2006/main" xmlns:w14="http://schemas.microsoft.com/office/word/2010/wordml" xmlns:w15="http://schemas.microsoft.com/office/word/2012/wordml" xmlns:w16se="http://schemas.microsoft.com/office/word/2015/wordml/symex" xmlns:wpg="http://schemas.microsoft.com/office/word/2010/wordprocessingGroup" xmlns:wpi="http://schemas.microsoft.com/office/word/2010/wordprocessingInk" xmlns:wne="http://schemas.microsoft.com/office/word/2006/wordml" xmlns:wps="http://schemas.microsoft.com/office/word/2010/wordprocessingShape" mc:Ignorable="w14 w15 w16se wp14">
+<w:document xmlns:wpc="http://schemas.microsoft.com/office/word/2010/wordprocessingCanvas" xmlns:mc="http://schemas.openxmlformats.org/markup-compatibility/2006" xmlns:o="urn:schemas-microsoft-com:office:office" xmlns:r="http://schemas.openxmlformats.org/officeDocument/2006/relationships" xmlns:m="http://schemas.openxmlformats.org/officeDocument/2006/math" xmlns:v="urn:schemas-microsoft-com:vml" xmlns:wp14="http://schemas.microsoft.com/office/word/2010/wordprocessingDrawing" xmlns:wp="http://schemas.openxmlformats.org/drawingml/2006/wordprocessingDrawing" xmlns:w10="urn:schemas-microsoft-com:office:word" xmlns:w="http://schemas.openxmlformats.org/wordprocessingml/2006/main" xmlns:w14="http://schemas.microsoft.com/office/word/2010/wordml" xmlns:w15="http://schemas.microsoft.com/office/word/2012/wordml" xmlns:wpg="http://schemas.microsoft.com/office/word/2010/wordprocessingGroup" xmlns:wpi="http://schemas.microsoft.com/office/word/2010/wordprocessingInk" xmlns:wne="http://schemas.microsoft.com/office/word/2006/wordml" xmlns:wps="http://schemas.microsoft.com/office/word/2010/wordprocessingShape" mc:Ignorable="w14 w15 wp14">
   <w:body>
     <w:sdt>
       <w:sdtPr>
@@ -114,25 +114,7 @@
               <w:szCs w:val="24"/>
               <w:lang w:eastAsia="es-MX"/>
             </w:rPr>
-            <w:t xml:space="preserve">Administración del </w:t>
-          </w:r>
-          <w:proofErr w:type="spellStart"/>
-          <w:r>
-            <w:rPr>
-              <w:rFonts w:cs="Arial"/>
-              <w:szCs w:val="24"/>
-              <w:lang w:eastAsia="es-MX"/>
-            </w:rPr>
-            <w:t>procuramiento</w:t>
-          </w:r>
-          <w:proofErr w:type="spellEnd"/>
-          <w:r>
-            <w:rPr>
-              <w:rFonts w:cs="Arial"/>
-              <w:szCs w:val="24"/>
-              <w:lang w:eastAsia="es-MX"/>
-            </w:rPr>
-            <w:t xml:space="preserve"> del proyecto y cierre del mismo.</w:t>
+            <w:t>Administración del procuramiento del proyecto y cierre del mismo.</w:t>
           </w:r>
         </w:p>
         <w:p>
@@ -412,16 +394,8 @@
                   <w:rPr>
                     <w:szCs w:val="24"/>
                   </w:rPr>
-                  <w:t xml:space="preserve">Francisco Javier Hernández </w:t>
+                  <w:t>Francisco Javier Hernández Hernández</w:t>
                 </w:r>
-                <w:proofErr w:type="spellStart"/>
-                <w:r>
-                  <w:rPr>
-                    <w:szCs w:val="24"/>
-                  </w:rPr>
-                  <w:t>Hernández</w:t>
-                </w:r>
-                <w:proofErr w:type="spellEnd"/>
               </w:p>
             </w:tc>
             <w:tc>
@@ -701,7 +675,7 @@
           <w:r>
             <w:rPr>
               <w:noProof/>
-              <w:lang w:val="es-ES" w:eastAsia="es-ES"/>
+              <w:lang w:eastAsia="es-MX"/>
             </w:rPr>
             <mc:AlternateContent>
               <mc:Choice Requires="wpg">
@@ -836,7 +810,7 @@
                   </wp:anchor>
                 </w:drawing>
               </mc:Choice>
-              <mc:Fallback>
+              <mc:Fallback xmlns:w16se="http://schemas.microsoft.com/office/word/2015/wordml/symex" xmlns:cx1="http://schemas.microsoft.com/office/drawing/2015/9/8/chartex" xmlns:cx="http://schemas.microsoft.com/office/drawing/2014/chartex">
                 <w:pict>
                   <v:group w14:anchorId="5B713968" id="Grupo 114" o:spid="_x0000_s1026" style="position:absolute;margin-left:0;margin-top:0;width:18pt;height:10in;z-index:251659264;mso-width-percent:29;mso-height-percent:909;mso-left-percent:45;mso-position-horizontal-relative:page;mso-position-vertical:center;mso-position-vertical-relative:page;mso-width-percent:29;mso-height-percent:909;mso-left-percent:45" coordsize="2286,91440" o:gfxdata="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">
                     <v:rect id="Rectángulo 115" o:spid="_x0000_s1027" style="position:absolute;width:2286;height:87820;visibility:visible;mso-wrap-style:square;v-text-anchor:middle" o:gfxdata="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" fillcolor="#ed7d31 [3205]" stroked="f" strokeweight="1pt"/>
@@ -1593,8 +1567,6 @@
               </w:rPr>
               <w:t>14</w:t>
             </w:r>
-            <w:bookmarkStart w:id="0" w:name="_GoBack"/>
-            <w:bookmarkEnd w:id="0"/>
             <w:r>
               <w:rPr>
                 <w:rFonts w:eastAsia="Times New Roman" w:cs="Arial"/>
@@ -5326,7 +5298,6 @@
                 <w:szCs w:val="14"/>
               </w:rPr>
             </w:pPr>
-            <w:proofErr w:type="spellStart"/>
             <w:r>
               <w:rPr>
                 <w:rFonts w:eastAsia="Tahoma" w:cs="Arial"/>
@@ -5367,29 +5338,7 @@
                 <w:sz w:val="14"/>
                 <w:szCs w:val="14"/>
               </w:rPr>
-              <w:t>nif</w:t>
-            </w:r>
-            <w:proofErr w:type="spellEnd"/>
-            <w:r>
-              <w:rPr>
-                <w:rFonts w:eastAsia="Tahoma" w:cs="Arial"/>
-                <w:b/>
-                <w:color w:val="auto"/>
-                <w:sz w:val="14"/>
-                <w:szCs w:val="14"/>
-              </w:rPr>
-              <w:t xml:space="preserve">. </w:t>
-            </w:r>
-            <w:proofErr w:type="spellStart"/>
-            <w:r>
-              <w:rPr>
-                <w:rFonts w:eastAsia="Tahoma" w:cs="Arial"/>
-                <w:b/>
-                <w:color w:val="auto"/>
-                <w:sz w:val="14"/>
-                <w:szCs w:val="14"/>
-              </w:rPr>
-              <w:t>C</w:t>
+              <w:t>nif. C</w:t>
             </w:r>
             <w:r>
               <w:rPr>
@@ -5433,7 +5382,6 @@
               </w:rPr>
               <w:t>t</w:t>
             </w:r>
-            <w:proofErr w:type="spellEnd"/>
           </w:p>
         </w:tc>
         <w:tc>
@@ -5459,7 +5407,6 @@
                 <w:szCs w:val="14"/>
               </w:rPr>
             </w:pPr>
-            <w:proofErr w:type="spellStart"/>
             <w:r>
               <w:rPr>
                 <w:rFonts w:eastAsia="Tahoma" w:cs="Arial"/>
@@ -5502,7 +5449,6 @@
               </w:rPr>
               <w:t>c</w:t>
             </w:r>
-            <w:proofErr w:type="spellEnd"/>
             <w:r>
               <w:rPr>
                 <w:rFonts w:eastAsia="Tahoma" w:cs="Arial"/>
@@ -5513,7 +5459,6 @@
               </w:rPr>
               <w:t xml:space="preserve">. </w:t>
             </w:r>
-            <w:proofErr w:type="spellStart"/>
             <w:r>
               <w:rPr>
                 <w:rFonts w:eastAsia="Tahoma" w:cs="Arial"/>
@@ -5536,7 +5481,6 @@
               </w:rPr>
               <w:t>esp</w:t>
             </w:r>
-            <w:proofErr w:type="spellEnd"/>
             <w:r>
               <w:rPr>
                 <w:rFonts w:eastAsia="Tahoma" w:cs="Arial"/>
@@ -5572,7 +5516,6 @@
                 <w:szCs w:val="14"/>
               </w:rPr>
             </w:pPr>
-            <w:proofErr w:type="spellStart"/>
             <w:r>
               <w:rPr>
                 <w:rFonts w:eastAsia="Tahoma" w:cs="Arial"/>
@@ -5626,7 +5569,6 @@
               </w:rPr>
               <w:t>cc</w:t>
             </w:r>
-            <w:proofErr w:type="spellEnd"/>
             <w:r>
               <w:rPr>
                 <w:rFonts w:eastAsia="Tahoma" w:cs="Arial"/>
@@ -5715,7 +5657,6 @@
                 <w:szCs w:val="14"/>
               </w:rPr>
             </w:pPr>
-            <w:proofErr w:type="spellStart"/>
             <w:r>
               <w:rPr>
                 <w:rFonts w:eastAsia="Tahoma" w:cs="Arial"/>
@@ -5745,18 +5686,7 @@
                 <w:sz w:val="14"/>
                 <w:szCs w:val="14"/>
               </w:rPr>
-              <w:t>min</w:t>
-            </w:r>
-            <w:proofErr w:type="spellEnd"/>
-            <w:r>
-              <w:rPr>
-                <w:rFonts w:eastAsia="Tahoma" w:cs="Arial"/>
-                <w:b/>
-                <w:color w:val="auto"/>
-                <w:sz w:val="14"/>
-                <w:szCs w:val="14"/>
-              </w:rPr>
-              <w:t xml:space="preserve">. </w:t>
+              <w:t xml:space="preserve">min. </w:t>
             </w:r>
             <w:r>
               <w:rPr>
@@ -7118,7 +7048,17 @@
                 <w:sz w:val="14"/>
                 <w:szCs w:val="14"/>
               </w:rPr>
-              <w:t>30/07/019</w:t>
+              <w:t>31</w:t>
+            </w:r>
+            <w:bookmarkStart w:id="0" w:name="_GoBack"/>
+            <w:bookmarkEnd w:id="0"/>
+            <w:r>
+              <w:rPr>
+                <w:rFonts w:eastAsia="Arial" w:cs="Arial"/>
+                <w:sz w:val="14"/>
+                <w:szCs w:val="14"/>
+              </w:rPr>
+              <w:t>/07/019</w:t>
             </w:r>
           </w:p>
         </w:tc>
@@ -7898,7 +7838,6 @@
               </w:rPr>
             </w:pPr>
             <w:hyperlink r:id="rId13" w:history="1">
-              <w:proofErr w:type="spellStart"/>
               <w:r>
                 <w:rPr>
                   <w:rStyle w:val="Hipervnculo"/>
@@ -7906,7 +7845,6 @@
                 </w:rPr>
                 <w:t>ContratoCJTD</w:t>
               </w:r>
-              <w:proofErr w:type="spellEnd"/>
             </w:hyperlink>
           </w:p>
         </w:tc>
@@ -7943,7 +7881,6 @@
               </w:rPr>
             </w:pPr>
             <w:hyperlink r:id="rId14" w:history="1">
-              <w:proofErr w:type="spellStart"/>
               <w:r>
                 <w:rPr>
                   <w:rStyle w:val="Hipervnculo"/>
@@ -7951,7 +7888,6 @@
                 </w:rPr>
                 <w:t>ContratoGEPM</w:t>
               </w:r>
-              <w:proofErr w:type="spellEnd"/>
             </w:hyperlink>
           </w:p>
         </w:tc>
@@ -7988,7 +7924,6 @@
               </w:rPr>
             </w:pPr>
             <w:hyperlink r:id="rId15" w:history="1">
-              <w:proofErr w:type="spellStart"/>
               <w:r>
                 <w:rPr>
                   <w:rStyle w:val="Hipervnculo"/>
@@ -7996,7 +7931,6 @@
                 </w:rPr>
                 <w:t>ContratoVHMM</w:t>
               </w:r>
-              <w:proofErr w:type="spellEnd"/>
             </w:hyperlink>
           </w:p>
         </w:tc>
@@ -8270,7 +8204,7 @@
 </file>
 
 <file path=word/endnotes.xml><?xml version="1.0" encoding="utf-8"?>
-<w:endnotes xmlns:wpc="http://schemas.microsoft.com/office/word/2010/wordprocessingCanvas" xmlns:cx="http://schemas.microsoft.com/office/drawing/2014/chartex" xmlns:cx1="http://schemas.microsoft.com/office/drawing/2015/9/8/chartex" xmlns:mc="http://schemas.openxmlformats.org/markup-compatibility/2006" xmlns:o="urn:schemas-microsoft-com:office:office" xmlns:r="http://schemas.openxmlformats.org/officeDocument/2006/relationships" xmlns:m="http://schemas.openxmlformats.org/officeDocument/2006/math" xmlns:v="urn:schemas-microsoft-com:vml" xmlns:wp14="http://schemas.microsoft.com/office/word/2010/wordprocessingDrawing" xmlns:wp="http://schemas.openxmlformats.org/drawingml/2006/wordprocessingDrawing" xmlns:w10="urn:schemas-microsoft-com:office:word" xmlns:w="http://schemas.openxmlformats.org/wordprocessingml/2006/main" xmlns:w14="http://schemas.microsoft.com/office/word/2010/wordml" xmlns:w15="http://schemas.microsoft.com/office/word/2012/wordml" xmlns:w16se="http://schemas.microsoft.com/office/word/2015/wordml/symex" xmlns:wpg="http://schemas.microsoft.com/office/word/2010/wordprocessingGroup" xmlns:wpi="http://schemas.microsoft.com/office/word/2010/wordprocessingInk" xmlns:wne="http://schemas.microsoft.com/office/word/2006/wordml" xmlns:wps="http://schemas.microsoft.com/office/word/2010/wordprocessingShape" mc:Ignorable="w14 w15 w16se wp14">
+<w:endnotes xmlns:wpc="http://schemas.microsoft.com/office/word/2010/wordprocessingCanvas" xmlns:mc="http://schemas.openxmlformats.org/markup-compatibility/2006" xmlns:o="urn:schemas-microsoft-com:office:office" xmlns:r="http://schemas.openxmlformats.org/officeDocument/2006/relationships" xmlns:m="http://schemas.openxmlformats.org/officeDocument/2006/math" xmlns:v="urn:schemas-microsoft-com:vml" xmlns:wp14="http://schemas.microsoft.com/office/word/2010/wordprocessingDrawing" xmlns:wp="http://schemas.openxmlformats.org/drawingml/2006/wordprocessingDrawing" xmlns:w10="urn:schemas-microsoft-com:office:word" xmlns:w="http://schemas.openxmlformats.org/wordprocessingml/2006/main" xmlns:w14="http://schemas.microsoft.com/office/word/2010/wordml" xmlns:w15="http://schemas.microsoft.com/office/word/2012/wordml" xmlns:wpg="http://schemas.microsoft.com/office/word/2010/wordprocessingGroup" xmlns:wpi="http://schemas.microsoft.com/office/word/2010/wordprocessingInk" xmlns:wne="http://schemas.microsoft.com/office/word/2006/wordml" xmlns:wps="http://schemas.microsoft.com/office/word/2010/wordprocessingShape" mc:Ignorable="w14 w15 wp14">
   <w:endnote w:type="separator" w:id="-1">
     <w:p>
       <w:pPr>
@@ -8295,7 +8229,7 @@
 </file>
 
 <file path=word/footer1.xml><?xml version="1.0" encoding="utf-8"?>
-<w:ftr xmlns:wpc="http://schemas.microsoft.com/office/word/2010/wordprocessingCanvas" xmlns:cx="http://schemas.microsoft.com/office/drawing/2014/chartex" xmlns:cx1="http://schemas.microsoft.com/office/drawing/2015/9/8/chartex" xmlns:mc="http://schemas.openxmlformats.org/markup-compatibility/2006" xmlns:o="urn:schemas-microsoft-com:office:office" xmlns:r="http://schemas.openxmlformats.org/officeDocument/2006/relationships" xmlns:m="http://schemas.openxmlformats.org/officeDocument/2006/math" xmlns:v="urn:schemas-microsoft-com:vml" xmlns:wp14="http://schemas.microsoft.com/office/word/2010/wordprocessingDrawing" xmlns:wp="http://schemas.openxmlformats.org/drawingml/2006/wordprocessingDrawing" xmlns:w10="urn:schemas-microsoft-com:office:word" xmlns:w="http://schemas.openxmlformats.org/wordprocessingml/2006/main" xmlns:w14="http://schemas.microsoft.com/office/word/2010/wordml" xmlns:w15="http://schemas.microsoft.com/office/word/2012/wordml" xmlns:w16se="http://schemas.microsoft.com/office/word/2015/wordml/symex" xmlns:wpg="http://schemas.microsoft.com/office/word/2010/wordprocessingGroup" xmlns:wpi="http://schemas.microsoft.com/office/word/2010/wordprocessingInk" xmlns:wne="http://schemas.microsoft.com/office/word/2006/wordml" xmlns:wps="http://schemas.microsoft.com/office/word/2010/wordprocessingShape" mc:Ignorable="w14 w15 w16se wp14">
+<w:ftr xmlns:wpc="http://schemas.microsoft.com/office/word/2010/wordprocessingCanvas" xmlns:mc="http://schemas.openxmlformats.org/markup-compatibility/2006" xmlns:o="urn:schemas-microsoft-com:office:office" xmlns:r="http://schemas.openxmlformats.org/officeDocument/2006/relationships" xmlns:m="http://schemas.openxmlformats.org/officeDocument/2006/math" xmlns:v="urn:schemas-microsoft-com:vml" xmlns:wp14="http://schemas.microsoft.com/office/word/2010/wordprocessingDrawing" xmlns:wp="http://schemas.openxmlformats.org/drawingml/2006/wordprocessingDrawing" xmlns:w10="urn:schemas-microsoft-com:office:word" xmlns:w="http://schemas.openxmlformats.org/wordprocessingml/2006/main" xmlns:w14="http://schemas.microsoft.com/office/word/2010/wordml" xmlns:w15="http://schemas.microsoft.com/office/word/2012/wordml" xmlns:wpg="http://schemas.microsoft.com/office/word/2010/wordprocessingGroup" xmlns:wpi="http://schemas.microsoft.com/office/word/2010/wordprocessingInk" xmlns:wne="http://schemas.microsoft.com/office/word/2006/wordml" xmlns:wps="http://schemas.microsoft.com/office/word/2010/wordprocessingShape" mc:Ignorable="w14 w15 wp14">
   <w:p>
     <w:pPr>
       <w:pStyle w:val="Piedepgina"/>
@@ -8303,7 +8237,7 @@
     <w:r>
       <w:rPr>
         <w:noProof/>
-        <w:lang w:val="es-ES" w:eastAsia="es-ES"/>
+        <w:lang w:eastAsia="es-MX"/>
       </w:rPr>
       <mc:AlternateContent>
         <mc:Choice Requires="wps">
@@ -8366,7 +8300,7 @@
             </wp:anchor>
           </w:drawing>
         </mc:Choice>
-        <mc:Fallback>
+        <mc:Fallback xmlns:w16se="http://schemas.microsoft.com/office/word/2015/wordml/symex" xmlns:cx1="http://schemas.microsoft.com/office/drawing/2015/9/8/chartex" xmlns:cx="http://schemas.microsoft.com/office/drawing/2014/chartex">
           <w:pict>
             <v:shapetype w14:anchorId="1ED13B42" id="_x0000_t114" coordsize="21600,21600" o:spt="114" path="m,20172v945,400,1887,628,2795,913c3587,21312,4342,21370,5060,21597v2037,,2567,-227,3095,-285c8722,21197,9325,20970,9855,20800v490,-228,945,-400,1472,-740c11817,19887,12347,19660,12875,19375v567,-228,1095,-513,1700,-740c15177,18462,15782,18122,16537,17950v718,-113,1398,-398,2228,-513c19635,17437,20577,17322,21597,17322l21597,,,xe">
               <v:stroke joinstyle="miter"/>
@@ -8387,7 +8321,7 @@
 </file>
 
 <file path=word/footer2.xml><?xml version="1.0" encoding="utf-8"?>
-<w:ftr xmlns:wpc="http://schemas.microsoft.com/office/word/2010/wordprocessingCanvas" xmlns:cx="http://schemas.microsoft.com/office/drawing/2014/chartex" xmlns:cx1="http://schemas.microsoft.com/office/drawing/2015/9/8/chartex" xmlns:mc="http://schemas.openxmlformats.org/markup-compatibility/2006" xmlns:o="urn:schemas-microsoft-com:office:office" xmlns:r="http://schemas.openxmlformats.org/officeDocument/2006/relationships" xmlns:m="http://schemas.openxmlformats.org/officeDocument/2006/math" xmlns:v="urn:schemas-microsoft-com:vml" xmlns:wp14="http://schemas.microsoft.com/office/word/2010/wordprocessingDrawing" xmlns:wp="http://schemas.openxmlformats.org/drawingml/2006/wordprocessingDrawing" xmlns:w10="urn:schemas-microsoft-com:office:word" xmlns:w="http://schemas.openxmlformats.org/wordprocessingml/2006/main" xmlns:w14="http://schemas.microsoft.com/office/word/2010/wordml" xmlns:w15="http://schemas.microsoft.com/office/word/2012/wordml" xmlns:w16se="http://schemas.microsoft.com/office/word/2015/wordml/symex" xmlns:wpg="http://schemas.microsoft.com/office/word/2010/wordprocessingGroup" xmlns:wpi="http://schemas.microsoft.com/office/word/2010/wordprocessingInk" xmlns:wne="http://schemas.microsoft.com/office/word/2006/wordml" xmlns:wps="http://schemas.microsoft.com/office/word/2010/wordprocessingShape" mc:Ignorable="w14 w15 w16se wp14">
+<w:ftr xmlns:wpc="http://schemas.microsoft.com/office/word/2010/wordprocessingCanvas" xmlns:mc="http://schemas.openxmlformats.org/markup-compatibility/2006" xmlns:o="urn:schemas-microsoft-com:office:office" xmlns:r="http://schemas.openxmlformats.org/officeDocument/2006/relationships" xmlns:m="http://schemas.openxmlformats.org/officeDocument/2006/math" xmlns:v="urn:schemas-microsoft-com:vml" xmlns:wp14="http://schemas.microsoft.com/office/word/2010/wordprocessingDrawing" xmlns:wp="http://schemas.openxmlformats.org/drawingml/2006/wordprocessingDrawing" xmlns:w10="urn:schemas-microsoft-com:office:word" xmlns:w="http://schemas.openxmlformats.org/wordprocessingml/2006/main" xmlns:w14="http://schemas.microsoft.com/office/word/2010/wordml" xmlns:w15="http://schemas.microsoft.com/office/word/2012/wordml" xmlns:wpg="http://schemas.microsoft.com/office/word/2010/wordprocessingGroup" xmlns:wpi="http://schemas.microsoft.com/office/word/2010/wordprocessingInk" xmlns:wne="http://schemas.microsoft.com/office/word/2006/wordml" xmlns:wps="http://schemas.microsoft.com/office/word/2010/wordprocessingShape" mc:Ignorable="w14 w15 wp14">
   <w:p>
     <w:pPr>
       <w:pStyle w:val="Piedepgina"/>
@@ -8395,7 +8329,7 @@
     <w:r>
       <w:rPr>
         <w:noProof/>
-        <w:lang w:val="es-ES" w:eastAsia="es-ES"/>
+        <w:lang w:eastAsia="es-MX"/>
       </w:rPr>
       <mc:AlternateContent>
         <mc:Choice Requires="wps">
@@ -8458,7 +8392,7 @@
             </wp:anchor>
           </w:drawing>
         </mc:Choice>
-        <mc:Fallback>
+        <mc:Fallback xmlns:w16se="http://schemas.microsoft.com/office/word/2015/wordml/symex" xmlns:cx1="http://schemas.microsoft.com/office/drawing/2015/9/8/chartex" xmlns:cx="http://schemas.microsoft.com/office/drawing/2014/chartex">
           <w:pict>
             <v:shapetype w14:anchorId="2CA63860" id="_x0000_t114" coordsize="21600,21600" o:spt="114" path="m,20172v945,400,1887,628,2795,913c3587,21312,4342,21370,5060,21597v2037,,2567,-227,3095,-285c8722,21197,9325,20970,9855,20800v490,-228,945,-400,1472,-740c11817,19887,12347,19660,12875,19375v567,-228,1095,-513,1700,-740c15177,18462,15782,18122,16537,17950v718,-113,1398,-398,2228,-513c19635,17437,20577,17322,21597,17322l21597,,,xe">
               <v:stroke joinstyle="miter"/>
@@ -8479,7 +8413,7 @@
 </file>
 
 <file path=word/footer3.xml><?xml version="1.0" encoding="utf-8"?>
-<w:ftr xmlns:wpc="http://schemas.microsoft.com/office/word/2010/wordprocessingCanvas" xmlns:cx="http://schemas.microsoft.com/office/drawing/2014/chartex" xmlns:cx1="http://schemas.microsoft.com/office/drawing/2015/9/8/chartex" xmlns:mc="http://schemas.openxmlformats.org/markup-compatibility/2006" xmlns:o="urn:schemas-microsoft-com:office:office" xmlns:r="http://schemas.openxmlformats.org/officeDocument/2006/relationships" xmlns:m="http://schemas.openxmlformats.org/officeDocument/2006/math" xmlns:v="urn:schemas-microsoft-com:vml" xmlns:wp14="http://schemas.microsoft.com/office/word/2010/wordprocessingDrawing" xmlns:wp="http://schemas.openxmlformats.org/drawingml/2006/wordprocessingDrawing" xmlns:w10="urn:schemas-microsoft-com:office:word" xmlns:w="http://schemas.openxmlformats.org/wordprocessingml/2006/main" xmlns:w14="http://schemas.microsoft.com/office/word/2010/wordml" xmlns:w15="http://schemas.microsoft.com/office/word/2012/wordml" xmlns:w16se="http://schemas.microsoft.com/office/word/2015/wordml/symex" xmlns:wpg="http://schemas.microsoft.com/office/word/2010/wordprocessingGroup" xmlns:wpi="http://schemas.microsoft.com/office/word/2010/wordprocessingInk" xmlns:wne="http://schemas.microsoft.com/office/word/2006/wordml" xmlns:wps="http://schemas.microsoft.com/office/word/2010/wordprocessingShape" mc:Ignorable="w14 w15 w16se wp14">
+<w:ftr xmlns:wpc="http://schemas.microsoft.com/office/word/2010/wordprocessingCanvas" xmlns:mc="http://schemas.openxmlformats.org/markup-compatibility/2006" xmlns:o="urn:schemas-microsoft-com:office:office" xmlns:r="http://schemas.openxmlformats.org/officeDocument/2006/relationships" xmlns:m="http://schemas.openxmlformats.org/officeDocument/2006/math" xmlns:v="urn:schemas-microsoft-com:vml" xmlns:wp14="http://schemas.microsoft.com/office/word/2010/wordprocessingDrawing" xmlns:wp="http://schemas.openxmlformats.org/drawingml/2006/wordprocessingDrawing" xmlns:w10="urn:schemas-microsoft-com:office:word" xmlns:w="http://schemas.openxmlformats.org/wordprocessingml/2006/main" xmlns:w14="http://schemas.microsoft.com/office/word/2010/wordml" xmlns:w15="http://schemas.microsoft.com/office/word/2012/wordml" xmlns:wpg="http://schemas.microsoft.com/office/word/2010/wordprocessingGroup" xmlns:wpi="http://schemas.microsoft.com/office/word/2010/wordprocessingInk" xmlns:wne="http://schemas.microsoft.com/office/word/2006/wordml" xmlns:wps="http://schemas.microsoft.com/office/word/2010/wordprocessingShape" mc:Ignorable="w14 w15 wp14">
   <w:p>
     <w:pPr>
       <w:pStyle w:val="Piedepgina"/>
@@ -8487,7 +8421,7 @@
     <w:r>
       <w:rPr>
         <w:noProof/>
-        <w:lang w:val="es-ES" w:eastAsia="es-ES"/>
+        <w:lang w:eastAsia="es-MX"/>
       </w:rPr>
       <mc:AlternateContent>
         <mc:Choice Requires="wps">
@@ -8550,7 +8484,7 @@
             </wp:anchor>
           </w:drawing>
         </mc:Choice>
-        <mc:Fallback>
+        <mc:Fallback xmlns:w16se="http://schemas.microsoft.com/office/word/2015/wordml/symex" xmlns:cx1="http://schemas.microsoft.com/office/drawing/2015/9/8/chartex" xmlns:cx="http://schemas.microsoft.com/office/drawing/2014/chartex">
           <w:pict>
             <v:shapetype w14:anchorId="655BE556" id="_x0000_t114" coordsize="21600,21600" o:spt="114" path="m,20172v945,400,1887,628,2795,913c3587,21312,4342,21370,5060,21597v2037,,2567,-227,3095,-285c8722,21197,9325,20970,9855,20800v490,-228,945,-400,1472,-740c11817,19887,12347,19660,12875,19375v567,-228,1095,-513,1700,-740c15177,18462,15782,18122,16537,17950v718,-113,1398,-398,2228,-513c19635,17437,20577,17322,21597,17322l21597,,,xe">
               <v:stroke joinstyle="miter"/>
@@ -8571,7 +8505,7 @@
 </file>
 
 <file path=word/footnotes.xml><?xml version="1.0" encoding="utf-8"?>
-<w:footnotes xmlns:wpc="http://schemas.microsoft.com/office/word/2010/wordprocessingCanvas" xmlns:cx="http://schemas.microsoft.com/office/drawing/2014/chartex" xmlns:cx1="http://schemas.microsoft.com/office/drawing/2015/9/8/chartex" xmlns:mc="http://schemas.openxmlformats.org/markup-compatibility/2006" xmlns:o="urn:schemas-microsoft-com:office:office" xmlns:r="http://schemas.openxmlformats.org/officeDocument/2006/relationships" xmlns:m="http://schemas.openxmlformats.org/officeDocument/2006/math" xmlns:v="urn:schemas-microsoft-com:vml" xmlns:wp14="http://schemas.microsoft.com/office/word/2010/wordprocessingDrawing" xmlns:wp="http://schemas.openxmlformats.org/drawingml/2006/wordprocessingDrawing" xmlns:w10="urn:schemas-microsoft-com:office:word" xmlns:w="http://schemas.openxmlformats.org/wordprocessingml/2006/main" xmlns:w14="http://schemas.microsoft.com/office/word/2010/wordml" xmlns:w15="http://schemas.microsoft.com/office/word/2012/wordml" xmlns:w16se="http://schemas.microsoft.com/office/word/2015/wordml/symex" xmlns:wpg="http://schemas.microsoft.com/office/word/2010/wordprocessingGroup" xmlns:wpi="http://schemas.microsoft.com/office/word/2010/wordprocessingInk" xmlns:wne="http://schemas.microsoft.com/office/word/2006/wordml" xmlns:wps="http://schemas.microsoft.com/office/word/2010/wordprocessingShape" mc:Ignorable="w14 w15 w16se wp14">
+<w:footnotes xmlns:wpc="http://schemas.microsoft.com/office/word/2010/wordprocessingCanvas" xmlns:mc="http://schemas.openxmlformats.org/markup-compatibility/2006" xmlns:o="urn:schemas-microsoft-com:office:office" xmlns:r="http://schemas.openxmlformats.org/officeDocument/2006/relationships" xmlns:m="http://schemas.openxmlformats.org/officeDocument/2006/math" xmlns:v="urn:schemas-microsoft-com:vml" xmlns:wp14="http://schemas.microsoft.com/office/word/2010/wordprocessingDrawing" xmlns:wp="http://schemas.openxmlformats.org/drawingml/2006/wordprocessingDrawing" xmlns:w10="urn:schemas-microsoft-com:office:word" xmlns:w="http://schemas.openxmlformats.org/wordprocessingml/2006/main" xmlns:w14="http://schemas.microsoft.com/office/word/2010/wordml" xmlns:w15="http://schemas.microsoft.com/office/word/2012/wordml" xmlns:wpg="http://schemas.microsoft.com/office/word/2010/wordprocessingGroup" xmlns:wpi="http://schemas.microsoft.com/office/word/2010/wordprocessingInk" xmlns:wne="http://schemas.microsoft.com/office/word/2006/wordml" xmlns:wps="http://schemas.microsoft.com/office/word/2010/wordprocessingShape" mc:Ignorable="w14 w15 wp14">
   <w:footnote w:type="separator" w:id="-1">
     <w:p>
       <w:pPr>
@@ -8596,7 +8530,7 @@
 </file>
 
 <file path=word/header1.xml><?xml version="1.0" encoding="utf-8"?>
-<w:hdr xmlns:wpc="http://schemas.microsoft.com/office/word/2010/wordprocessingCanvas" xmlns:cx="http://schemas.microsoft.com/office/drawing/2014/chartex" xmlns:cx1="http://schemas.microsoft.com/office/drawing/2015/9/8/chartex" xmlns:mc="http://schemas.openxmlformats.org/markup-compatibility/2006" xmlns:o="urn:schemas-microsoft-com:office:office" xmlns:r="http://schemas.openxmlformats.org/officeDocument/2006/relationships" xmlns:m="http://schemas.openxmlformats.org/officeDocument/2006/math" xmlns:v="urn:schemas-microsoft-com:vml" xmlns:wp14="http://schemas.microsoft.com/office/word/2010/wordprocessingDrawing" xmlns:wp="http://schemas.openxmlformats.org/drawingml/2006/wordprocessingDrawing" xmlns:w10="urn:schemas-microsoft-com:office:word" xmlns:w="http://schemas.openxmlformats.org/wordprocessingml/2006/main" xmlns:w14="http://schemas.microsoft.com/office/word/2010/wordml" xmlns:w15="http://schemas.microsoft.com/office/word/2012/wordml" xmlns:w16se="http://schemas.microsoft.com/office/word/2015/wordml/symex" xmlns:wpg="http://schemas.microsoft.com/office/word/2010/wordprocessingGroup" xmlns:wpi="http://schemas.microsoft.com/office/word/2010/wordprocessingInk" xmlns:wne="http://schemas.microsoft.com/office/word/2006/wordml" xmlns:wps="http://schemas.microsoft.com/office/word/2010/wordprocessingShape" mc:Ignorable="w14 w15 w16se wp14">
+<w:hdr xmlns:wpc="http://schemas.microsoft.com/office/word/2010/wordprocessingCanvas" xmlns:mc="http://schemas.openxmlformats.org/markup-compatibility/2006" xmlns:o="urn:schemas-microsoft-com:office:office" xmlns:r="http://schemas.openxmlformats.org/officeDocument/2006/relationships" xmlns:m="http://schemas.openxmlformats.org/officeDocument/2006/math" xmlns:v="urn:schemas-microsoft-com:vml" xmlns:wp14="http://schemas.microsoft.com/office/word/2010/wordprocessingDrawing" xmlns:wp="http://schemas.openxmlformats.org/drawingml/2006/wordprocessingDrawing" xmlns:w10="urn:schemas-microsoft-com:office:word" xmlns:w="http://schemas.openxmlformats.org/wordprocessingml/2006/main" xmlns:w14="http://schemas.microsoft.com/office/word/2010/wordml" xmlns:w15="http://schemas.microsoft.com/office/word/2012/wordml" xmlns:wpg="http://schemas.microsoft.com/office/word/2010/wordprocessingGroup" xmlns:wpi="http://schemas.microsoft.com/office/word/2010/wordprocessingInk" xmlns:wne="http://schemas.microsoft.com/office/word/2006/wordml" xmlns:wps="http://schemas.microsoft.com/office/word/2010/wordprocessingShape" mc:Ignorable="w14 w15 wp14">
   <w:p>
     <w:pPr>
       <w:pStyle w:val="Encabezado"/>
@@ -8608,7 +8542,7 @@
     <w:r>
       <w:rPr>
         <w:noProof/>
-        <w:lang w:val="es-ES" w:eastAsia="es-ES"/>
+        <w:lang w:eastAsia="es-MX"/>
       </w:rPr>
       <w:drawing>
         <wp:anchor distT="0" distB="0" distL="114300" distR="114300" simplePos="0" relativeHeight="251689984" behindDoc="0" locked="0" layoutInCell="1" allowOverlap="1" wp14:anchorId="05A88017" wp14:editId="2C46AA67">
@@ -8676,7 +8610,7 @@
     <w:r>
       <w:rPr>
         <w:noProof/>
-        <w:lang w:val="es-ES" w:eastAsia="es-ES"/>
+        <w:lang w:eastAsia="es-MX"/>
       </w:rPr>
       <mc:AlternateContent>
         <mc:Choice Requires="wps">
@@ -8739,7 +8673,7 @@
             </wp:anchor>
           </w:drawing>
         </mc:Choice>
-        <mc:Fallback>
+        <mc:Fallback xmlns:w16se="http://schemas.microsoft.com/office/word/2015/wordml/symex" xmlns:cx1="http://schemas.microsoft.com/office/drawing/2015/9/8/chartex" xmlns:cx="http://schemas.microsoft.com/office/drawing/2014/chartex">
           <w:pict>
             <v:shapetype w14:anchorId="02F10B04" id="_x0000_t114" coordsize="21600,21600" o:spt="114" path="m,20172v945,400,1887,628,2795,913c3587,21312,4342,21370,5060,21597v2037,,2567,-227,3095,-285c8722,21197,9325,20970,9855,20800v490,-228,945,-400,1472,-740c11817,19887,12347,19660,12875,19375v567,-228,1095,-513,1700,-740c15177,18462,15782,18122,16537,17950v718,-113,1398,-398,2228,-513c19635,17437,20577,17322,21597,17322l21597,,,xe">
               <v:stroke joinstyle="miter"/>
@@ -8758,7 +8692,7 @@
     <w:r>
       <w:rPr>
         <w:noProof/>
-        <w:lang w:val="es-ES" w:eastAsia="es-ES"/>
+        <w:lang w:eastAsia="es-MX"/>
       </w:rPr>
       <w:drawing>
         <wp:anchor distT="0" distB="0" distL="114300" distR="114300" simplePos="0" relativeHeight="251687936" behindDoc="0" locked="0" layoutInCell="1" allowOverlap="1" wp14:anchorId="58DAFD21" wp14:editId="642DB62D">
@@ -8830,7 +8764,7 @@
     <w:r>
       <w:rPr>
         <w:noProof/>
-        <w:lang w:val="es-ES" w:eastAsia="es-ES"/>
+        <w:lang w:eastAsia="es-MX"/>
       </w:rPr>
       <w:drawing>
         <wp:anchor distT="0" distB="0" distL="114300" distR="114300" simplePos="0" relativeHeight="251686912" behindDoc="0" locked="0" layoutInCell="1" allowOverlap="1" wp14:anchorId="48B2B85C" wp14:editId="0B577D5D">
@@ -8908,7 +8842,7 @@
 </file>
 
 <file path=word/header2.xml><?xml version="1.0" encoding="utf-8"?>
-<w:hdr xmlns:wpc="http://schemas.microsoft.com/office/word/2010/wordprocessingCanvas" xmlns:cx="http://schemas.microsoft.com/office/drawing/2014/chartex" xmlns:cx1="http://schemas.microsoft.com/office/drawing/2015/9/8/chartex" xmlns:mc="http://schemas.openxmlformats.org/markup-compatibility/2006" xmlns:o="urn:schemas-microsoft-com:office:office" xmlns:r="http://schemas.openxmlformats.org/officeDocument/2006/relationships" xmlns:m="http://schemas.openxmlformats.org/officeDocument/2006/math" xmlns:v="urn:schemas-microsoft-com:vml" xmlns:wp14="http://schemas.microsoft.com/office/word/2010/wordprocessingDrawing" xmlns:wp="http://schemas.openxmlformats.org/drawingml/2006/wordprocessingDrawing" xmlns:w10="urn:schemas-microsoft-com:office:word" xmlns:w="http://schemas.openxmlformats.org/wordprocessingml/2006/main" xmlns:w14="http://schemas.microsoft.com/office/word/2010/wordml" xmlns:w15="http://schemas.microsoft.com/office/word/2012/wordml" xmlns:w16se="http://schemas.microsoft.com/office/word/2015/wordml/symex" xmlns:wpg="http://schemas.microsoft.com/office/word/2010/wordprocessingGroup" xmlns:wpi="http://schemas.microsoft.com/office/word/2010/wordprocessingInk" xmlns:wne="http://schemas.microsoft.com/office/word/2006/wordml" xmlns:wps="http://schemas.microsoft.com/office/word/2010/wordprocessingShape" mc:Ignorable="w14 w15 w16se wp14">
+<w:hdr xmlns:wpc="http://schemas.microsoft.com/office/word/2010/wordprocessingCanvas" xmlns:mc="http://schemas.openxmlformats.org/markup-compatibility/2006" xmlns:o="urn:schemas-microsoft-com:office:office" xmlns:r="http://schemas.openxmlformats.org/officeDocument/2006/relationships" xmlns:m="http://schemas.openxmlformats.org/officeDocument/2006/math" xmlns:v="urn:schemas-microsoft-com:vml" xmlns:wp14="http://schemas.microsoft.com/office/word/2010/wordprocessingDrawing" xmlns:wp="http://schemas.openxmlformats.org/drawingml/2006/wordprocessingDrawing" xmlns:w10="urn:schemas-microsoft-com:office:word" xmlns:w="http://schemas.openxmlformats.org/wordprocessingml/2006/main" xmlns:w14="http://schemas.microsoft.com/office/word/2010/wordml" xmlns:w15="http://schemas.microsoft.com/office/word/2012/wordml" xmlns:wpg="http://schemas.microsoft.com/office/word/2010/wordprocessingGroup" xmlns:wpi="http://schemas.microsoft.com/office/word/2010/wordprocessingInk" xmlns:wne="http://schemas.microsoft.com/office/word/2006/wordml" xmlns:wps="http://schemas.microsoft.com/office/word/2010/wordprocessingShape" mc:Ignorable="w14 w15 wp14">
   <w:p>
     <w:pPr>
       <w:pStyle w:val="Encabezado"/>
@@ -8916,7 +8850,7 @@
     <w:r>
       <w:rPr>
         <w:noProof/>
-        <w:lang w:val="es-ES" w:eastAsia="es-ES"/>
+        <w:lang w:eastAsia="es-MX"/>
       </w:rPr>
       <w:drawing>
         <wp:anchor distT="0" distB="0" distL="114300" distR="114300" simplePos="0" relativeHeight="251707392" behindDoc="0" locked="0" layoutInCell="1" allowOverlap="1" wp14:anchorId="711E0BFF" wp14:editId="28BF2701">
@@ -8989,7 +8923,7 @@
 </file>
 
 <file path=word/header3.xml><?xml version="1.0" encoding="utf-8"?>
-<w:hdr xmlns:wpc="http://schemas.microsoft.com/office/word/2010/wordprocessingCanvas" xmlns:cx="http://schemas.microsoft.com/office/drawing/2014/chartex" xmlns:cx1="http://schemas.microsoft.com/office/drawing/2015/9/8/chartex" xmlns:mc="http://schemas.openxmlformats.org/markup-compatibility/2006" xmlns:o="urn:schemas-microsoft-com:office:office" xmlns:r="http://schemas.openxmlformats.org/officeDocument/2006/relationships" xmlns:m="http://schemas.openxmlformats.org/officeDocument/2006/math" xmlns:v="urn:schemas-microsoft-com:vml" xmlns:wp14="http://schemas.microsoft.com/office/word/2010/wordprocessingDrawing" xmlns:wp="http://schemas.openxmlformats.org/drawingml/2006/wordprocessingDrawing" xmlns:w10="urn:schemas-microsoft-com:office:word" xmlns:w="http://schemas.openxmlformats.org/wordprocessingml/2006/main" xmlns:w14="http://schemas.microsoft.com/office/word/2010/wordml" xmlns:w15="http://schemas.microsoft.com/office/word/2012/wordml" xmlns:w16se="http://schemas.microsoft.com/office/word/2015/wordml/symex" xmlns:wpg="http://schemas.microsoft.com/office/word/2010/wordprocessingGroup" xmlns:wpi="http://schemas.microsoft.com/office/word/2010/wordprocessingInk" xmlns:wne="http://schemas.microsoft.com/office/word/2006/wordml" xmlns:wps="http://schemas.microsoft.com/office/word/2010/wordprocessingShape" mc:Ignorable="w14 w15 w16se wp14">
+<w:hdr xmlns:wpc="http://schemas.microsoft.com/office/word/2010/wordprocessingCanvas" xmlns:mc="http://schemas.openxmlformats.org/markup-compatibility/2006" xmlns:o="urn:schemas-microsoft-com:office:office" xmlns:r="http://schemas.openxmlformats.org/officeDocument/2006/relationships" xmlns:m="http://schemas.openxmlformats.org/officeDocument/2006/math" xmlns:v="urn:schemas-microsoft-com:vml" xmlns:wp14="http://schemas.microsoft.com/office/word/2010/wordprocessingDrawing" xmlns:wp="http://schemas.openxmlformats.org/drawingml/2006/wordprocessingDrawing" xmlns:w10="urn:schemas-microsoft-com:office:word" xmlns:w="http://schemas.openxmlformats.org/wordprocessingml/2006/main" xmlns:w14="http://schemas.microsoft.com/office/word/2010/wordml" xmlns:w15="http://schemas.microsoft.com/office/word/2012/wordml" xmlns:wpg="http://schemas.microsoft.com/office/word/2010/wordprocessingGroup" xmlns:wpi="http://schemas.microsoft.com/office/word/2010/wordprocessingInk" xmlns:wne="http://schemas.microsoft.com/office/word/2006/wordml" xmlns:wps="http://schemas.microsoft.com/office/word/2010/wordprocessingShape" mc:Ignorable="w14 w15 wp14">
   <w:p>
     <w:pPr>
       <w:pStyle w:val="Encabezado"/>
@@ -9001,7 +8935,7 @@
     <w:r>
       <w:rPr>
         <w:noProof/>
-        <w:lang w:val="es-ES" w:eastAsia="es-ES"/>
+        <w:lang w:eastAsia="es-MX"/>
       </w:rPr>
       <w:drawing>
         <wp:anchor distT="0" distB="0" distL="114300" distR="114300" simplePos="0" relativeHeight="251704320" behindDoc="0" locked="0" layoutInCell="1" allowOverlap="1" wp14:anchorId="78B72D7C" wp14:editId="2658DBE5">
@@ -9069,7 +9003,7 @@
     <w:r>
       <w:rPr>
         <w:noProof/>
-        <w:lang w:val="es-ES" w:eastAsia="es-ES"/>
+        <w:lang w:eastAsia="es-MX"/>
       </w:rPr>
       <w:drawing>
         <wp:anchor distT="0" distB="0" distL="114300" distR="114300" simplePos="0" relativeHeight="251702272" behindDoc="0" locked="0" layoutInCell="1" allowOverlap="1" wp14:anchorId="51DEAB76" wp14:editId="6664B92A">
@@ -9141,7 +9075,7 @@
     <w:r>
       <w:rPr>
         <w:noProof/>
-        <w:lang w:val="es-ES" w:eastAsia="es-ES"/>
+        <w:lang w:eastAsia="es-MX"/>
       </w:rPr>
       <mc:AlternateContent>
         <mc:Choice Requires="wps">
@@ -9204,7 +9138,7 @@
             </wp:anchor>
           </w:drawing>
         </mc:Choice>
-        <mc:Fallback>
+        <mc:Fallback xmlns:w16se="http://schemas.microsoft.com/office/word/2015/wordml/symex" xmlns:cx1="http://schemas.microsoft.com/office/drawing/2015/9/8/chartex" xmlns:cx="http://schemas.microsoft.com/office/drawing/2014/chartex">
           <w:pict>
             <v:shapetype w14:anchorId="731906C1" id="_x0000_t114" coordsize="21600,21600" o:spt="114" path="m,20172v945,400,1887,628,2795,913c3587,21312,4342,21370,5060,21597v2037,,2567,-227,3095,-285c8722,21197,9325,20970,9855,20800v490,-228,945,-400,1472,-740c11817,19887,12347,19660,12875,19375v567,-228,1095,-513,1700,-740c15177,18462,15782,18122,16537,17950v718,-113,1398,-398,2228,-513c19635,17437,20577,17322,21597,17322l21597,,,xe">
               <v:stroke joinstyle="miter"/>
@@ -9223,7 +9157,7 @@
     <w:r>
       <w:rPr>
         <w:noProof/>
-        <w:lang w:val="es-ES" w:eastAsia="es-ES"/>
+        <w:lang w:eastAsia="es-MX"/>
       </w:rPr>
       <w:drawing>
         <wp:anchor distT="0" distB="0" distL="114300" distR="114300" simplePos="0" relativeHeight="251701248" behindDoc="0" locked="0" layoutInCell="1" allowOverlap="1" wp14:anchorId="240BE665" wp14:editId="77927D91">
@@ -9301,7 +9235,7 @@
 </file>
 
 <file path=word/header4.xml><?xml version="1.0" encoding="utf-8"?>
-<w:hdr xmlns:wpc="http://schemas.microsoft.com/office/word/2010/wordprocessingCanvas" xmlns:cx="http://schemas.microsoft.com/office/drawing/2014/chartex" xmlns:cx1="http://schemas.microsoft.com/office/drawing/2015/9/8/chartex" xmlns:mc="http://schemas.openxmlformats.org/markup-compatibility/2006" xmlns:o="urn:schemas-microsoft-com:office:office" xmlns:r="http://schemas.openxmlformats.org/officeDocument/2006/relationships" xmlns:m="http://schemas.openxmlformats.org/officeDocument/2006/math" xmlns:v="urn:schemas-microsoft-com:vml" xmlns:wp14="http://schemas.microsoft.com/office/word/2010/wordprocessingDrawing" xmlns:wp="http://schemas.openxmlformats.org/drawingml/2006/wordprocessingDrawing" xmlns:w10="urn:schemas-microsoft-com:office:word" xmlns:w="http://schemas.openxmlformats.org/wordprocessingml/2006/main" xmlns:w14="http://schemas.microsoft.com/office/word/2010/wordml" xmlns:w15="http://schemas.microsoft.com/office/word/2012/wordml" xmlns:w16se="http://schemas.microsoft.com/office/word/2015/wordml/symex" xmlns:wpg="http://schemas.microsoft.com/office/word/2010/wordprocessingGroup" xmlns:wpi="http://schemas.microsoft.com/office/word/2010/wordprocessingInk" xmlns:wne="http://schemas.microsoft.com/office/word/2006/wordml" xmlns:wps="http://schemas.microsoft.com/office/word/2010/wordprocessingShape" mc:Ignorable="w14 w15 w16se wp14">
+<w:hdr xmlns:wpc="http://schemas.microsoft.com/office/word/2010/wordprocessingCanvas" xmlns:mc="http://schemas.openxmlformats.org/markup-compatibility/2006" xmlns:o="urn:schemas-microsoft-com:office:office" xmlns:r="http://schemas.openxmlformats.org/officeDocument/2006/relationships" xmlns:m="http://schemas.openxmlformats.org/officeDocument/2006/math" xmlns:v="urn:schemas-microsoft-com:vml" xmlns:wp14="http://schemas.microsoft.com/office/word/2010/wordprocessingDrawing" xmlns:wp="http://schemas.openxmlformats.org/drawingml/2006/wordprocessingDrawing" xmlns:w10="urn:schemas-microsoft-com:office:word" xmlns:w="http://schemas.openxmlformats.org/wordprocessingml/2006/main" xmlns:w14="http://schemas.microsoft.com/office/word/2010/wordml" xmlns:w15="http://schemas.microsoft.com/office/word/2012/wordml" xmlns:wpg="http://schemas.microsoft.com/office/word/2010/wordprocessingGroup" xmlns:wpi="http://schemas.microsoft.com/office/word/2010/wordprocessingInk" xmlns:wne="http://schemas.microsoft.com/office/word/2006/wordml" xmlns:wps="http://schemas.microsoft.com/office/word/2010/wordprocessingShape" mc:Ignorable="w14 w15 wp14">
   <w:p>
     <w:pPr>
       <w:pStyle w:val="Encabezado"/>
@@ -9313,7 +9247,7 @@
     <w:r>
       <w:rPr>
         <w:noProof/>
-        <w:lang w:val="es-ES" w:eastAsia="es-ES"/>
+        <w:lang w:eastAsia="es-MX"/>
       </w:rPr>
       <w:drawing>
         <wp:anchor distT="0" distB="0" distL="114300" distR="114300" simplePos="0" relativeHeight="251695104" behindDoc="0" locked="0" layoutInCell="1" allowOverlap="1" wp14:anchorId="69CCBB44" wp14:editId="6E392167">
@@ -9385,7 +9319,7 @@
     <w:r>
       <w:rPr>
         <w:noProof/>
-        <w:lang w:val="es-ES" w:eastAsia="es-ES"/>
+        <w:lang w:eastAsia="es-MX"/>
       </w:rPr>
       <w:drawing>
         <wp:anchor distT="0" distB="0" distL="114300" distR="114300" simplePos="0" relativeHeight="251697152" behindDoc="0" locked="0" layoutInCell="1" allowOverlap="1" wp14:anchorId="037152E0" wp14:editId="2D8511B3">
@@ -9453,7 +9387,7 @@
     <w:r>
       <w:rPr>
         <w:noProof/>
-        <w:lang w:val="es-ES" w:eastAsia="es-ES"/>
+        <w:lang w:eastAsia="es-MX"/>
       </w:rPr>
       <mc:AlternateContent>
         <mc:Choice Requires="wps">
@@ -9516,7 +9450,7 @@
             </wp:anchor>
           </w:drawing>
         </mc:Choice>
-        <mc:Fallback>
+        <mc:Fallback xmlns:w16se="http://schemas.microsoft.com/office/word/2015/wordml/symex" xmlns:cx1="http://schemas.microsoft.com/office/drawing/2015/9/8/chartex" xmlns:cx="http://schemas.microsoft.com/office/drawing/2014/chartex">
           <w:pict>
             <v:shapetype w14:anchorId="4A42AC20" id="_x0000_t114" coordsize="21600,21600" o:spt="114" path="m,20172v945,400,1887,628,2795,913c3587,21312,4342,21370,5060,21597v2037,,2567,-227,3095,-285c8722,21197,9325,20970,9855,20800v490,-228,945,-400,1472,-740c11817,19887,12347,19660,12875,19375v567,-228,1095,-513,1700,-740c15177,18462,15782,18122,16537,17950v718,-113,1398,-398,2228,-513c19635,17437,20577,17322,21597,17322l21597,,,xe">
               <v:stroke joinstyle="miter"/>
@@ -9535,7 +9469,7 @@
     <w:r>
       <w:rPr>
         <w:noProof/>
-        <w:lang w:val="es-ES" w:eastAsia="es-ES"/>
+        <w:lang w:eastAsia="es-MX"/>
       </w:rPr>
       <w:drawing>
         <wp:anchor distT="0" distB="0" distL="114300" distR="114300" simplePos="0" relativeHeight="251694080" behindDoc="0" locked="0" layoutInCell="1" allowOverlap="1" wp14:anchorId="1C1F47BD" wp14:editId="770FEB48">
@@ -9613,7 +9547,7 @@
 </file>
 
 <file path=word/numbering.xml><?xml version="1.0" encoding="utf-8"?>
-<w:numbering xmlns:wpc="http://schemas.microsoft.com/office/word/2010/wordprocessingCanvas" xmlns:cx="http://schemas.microsoft.com/office/drawing/2014/chartex" xmlns:cx1="http://schemas.microsoft.com/office/drawing/2015/9/8/chartex" xmlns:mc="http://schemas.openxmlformats.org/markup-compatibility/2006" xmlns:o="urn:schemas-microsoft-com:office:office" xmlns:r="http://schemas.openxmlformats.org/officeDocument/2006/relationships" xmlns:m="http://schemas.openxmlformats.org/officeDocument/2006/math" xmlns:v="urn:schemas-microsoft-com:vml" xmlns:wp14="http://schemas.microsoft.com/office/word/2010/wordprocessingDrawing" xmlns:wp="http://schemas.openxmlformats.org/drawingml/2006/wordprocessingDrawing" xmlns:w10="urn:schemas-microsoft-com:office:word" xmlns:w="http://schemas.openxmlformats.org/wordprocessingml/2006/main" xmlns:w14="http://schemas.microsoft.com/office/word/2010/wordml" xmlns:w15="http://schemas.microsoft.com/office/word/2012/wordml" xmlns:w16se="http://schemas.microsoft.com/office/word/2015/wordml/symex" xmlns:wpg="http://schemas.microsoft.com/office/word/2010/wordprocessingGroup" xmlns:wpi="http://schemas.microsoft.com/office/word/2010/wordprocessingInk" xmlns:wne="http://schemas.microsoft.com/office/word/2006/wordml" xmlns:wps="http://schemas.microsoft.com/office/word/2010/wordprocessingShape" mc:Ignorable="w14 w15 w16se wp14">
+<w:numbering xmlns:wpc="http://schemas.microsoft.com/office/word/2010/wordprocessingCanvas" xmlns:mc="http://schemas.openxmlformats.org/markup-compatibility/2006" xmlns:o="urn:schemas-microsoft-com:office:office" xmlns:r="http://schemas.openxmlformats.org/officeDocument/2006/relationships" xmlns:m="http://schemas.openxmlformats.org/officeDocument/2006/math" xmlns:v="urn:schemas-microsoft-com:vml" xmlns:wp14="http://schemas.microsoft.com/office/word/2010/wordprocessingDrawing" xmlns:wp="http://schemas.openxmlformats.org/drawingml/2006/wordprocessingDrawing" xmlns:w10="urn:schemas-microsoft-com:office:word" xmlns:w="http://schemas.openxmlformats.org/wordprocessingml/2006/main" xmlns:w14="http://schemas.microsoft.com/office/word/2010/wordml" xmlns:w15="http://schemas.microsoft.com/office/word/2012/wordml" xmlns:wpg="http://schemas.microsoft.com/office/word/2010/wordprocessingGroup" xmlns:wpi="http://schemas.microsoft.com/office/word/2010/wordprocessingInk" xmlns:wne="http://schemas.microsoft.com/office/word/2006/wordml" xmlns:wps="http://schemas.microsoft.com/office/word/2010/wordprocessingShape" mc:Ignorable="w14 w15 wp14">
   <w:abstractNum w:abstractNumId="0" w15:restartNumberingAfterBreak="0">
     <w:nsid w:val="06646B4F"/>
     <w:multiLevelType w:val="hybridMultilevel"/>
@@ -13306,7 +13240,7 @@
 </file>
 
 <file path=word/styles.xml><?xml version="1.0" encoding="utf-8"?>
-<w:styles xmlns:mc="http://schemas.openxmlformats.org/markup-compatibility/2006" xmlns:r="http://schemas.openxmlformats.org/officeDocument/2006/relationships" xmlns:w="http://schemas.openxmlformats.org/wordprocessingml/2006/main" xmlns:w14="http://schemas.microsoft.com/office/word/2010/wordml" xmlns:w15="http://schemas.microsoft.com/office/word/2012/wordml" xmlns:w16se="http://schemas.microsoft.com/office/word/2015/wordml/symex" mc:Ignorable="w14 w15 w16se">
+<w:styles xmlns:mc="http://schemas.openxmlformats.org/markup-compatibility/2006" xmlns:r="http://schemas.openxmlformats.org/officeDocument/2006/relationships" xmlns:w="http://schemas.openxmlformats.org/wordprocessingml/2006/main" xmlns:w14="http://schemas.microsoft.com/office/word/2010/wordml" xmlns:w15="http://schemas.microsoft.com/office/word/2012/wordml" mc:Ignorable="w14 w15">
   <w:docDefaults>
     <w:rPrDefault>
       <w:rPr>
@@ -14011,7 +13945,7 @@
       <w:bCs/>
     </w:rPr>
   </w:style>
-  <w:style w:type="paragraph" w:styleId="TtuloTDC">
+  <w:style w:type="paragraph" w:styleId="TtulodeTDC">
     <w:name w:val="TOC Heading"/>
     <w:basedOn w:val="Ttulo1"/>
     <w:next w:val="Normal"/>
@@ -14620,7 +14554,7 @@
 </file>
 
 <file path=customXml/itemProps1.xml><?xml version="1.0" encoding="utf-8"?>
-<ds:datastoreItem xmlns:ds="http://schemas.openxmlformats.org/officeDocument/2006/customXml" ds:itemID="{15D3AB3C-B047-432A-9278-2ED40647903F}">
+<ds:datastoreItem xmlns:ds="http://schemas.openxmlformats.org/officeDocument/2006/customXml" ds:itemID="{65AE8428-B4B9-42F6-A2BB-4C81175D3F3C}">
   <ds:schemaRefs>
     <ds:schemaRef ds:uri="http://schemas.openxmlformats.org/officeDocument/2006/bibliography"/>
   </ds:schemaRefs>

</xml_diff>